<commit_message>
Update MGRFE Response Letter 2019-05-20.docx
</commit_message>
<xml_diff>
--- a/MGRFE Response 2019-05/MGRFE Response Letter 2019-05-20.docx
+++ b/MGRFE Response 2019-05/MGRFE Response Letter 2019-05-20.docx
@@ -253,6 +253,16 @@
         <w:widowControl/>
         <w:spacing w:before="40"/>
         <w:rPr>
+          <w:rFonts w:ascii="Times New Roman" w:eastAsia="等线" w:hAnsi="Times New Roman" w:cs="Times New Roman"/>
+          <w:kern w:val="0"/>
+          <w:szCs w:val="21"/>
+          <w:shd w:val="clear" w:color="auto" w:fill="FFFFFF"/>
+          <w:lang w:eastAsia="zh-TW"/>
+        </w:rPr>
+      </w:pPr>
+      <w:bookmarkStart w:id="0" w:name="OLE_LINK2"/>
+      <w:r>
+        <w:rPr>
           <w:rFonts w:ascii="Times New Roman" w:eastAsia="Times New Roman" w:hAnsi="Times New Roman" w:cs="Times New Roman"/>
           <w:iCs/>
           <w:color w:val="0000FF"/>
@@ -260,8 +270,9 @@
           <w:szCs w:val="21"/>
           <w:lang w:eastAsia="zh-TW"/>
         </w:rPr>
-      </w:pPr>
-      <w:bookmarkStart w:id="0" w:name="OLE_LINK2"/>
+        <w:t xml:space="preserve">Our responses to the </w:t>
+      </w:r>
+      <w:bookmarkEnd w:id="0"/>
       <w:r>
         <w:rPr>
           <w:rFonts w:ascii="Times New Roman" w:eastAsia="Times New Roman" w:hAnsi="Times New Roman" w:cs="Times New Roman"/>
@@ -271,9 +282,8 @@
           <w:szCs w:val="21"/>
           <w:lang w:eastAsia="zh-TW"/>
         </w:rPr>
-        <w:t xml:space="preserve">Our responses to the </w:t>
-      </w:r>
-      <w:bookmarkEnd w:id="0"/>
+        <w:t>review comments are in blue.</w:t>
+      </w:r>
       <w:r>
         <w:rPr>
           <w:rFonts w:ascii="Times New Roman" w:eastAsia="Times New Roman" w:hAnsi="Times New Roman" w:cs="Times New Roman"/>
@@ -283,32 +293,8 @@
           <w:szCs w:val="21"/>
           <w:lang w:eastAsia="zh-TW"/>
         </w:rPr>
-        <w:t>review comments are in blue.</w:t>
-      </w:r>
-      <w:r>
-        <w:rPr>
-          <w:rFonts w:ascii="Times New Roman" w:eastAsia="Times New Roman" w:hAnsi="Times New Roman" w:cs="Times New Roman"/>
-          <w:iCs/>
-          <w:color w:val="0000FF"/>
-          <w:kern w:val="0"/>
-          <w:szCs w:val="21"/>
-          <w:lang w:eastAsia="zh-TW"/>
-        </w:rPr>
-        <w:t xml:space="preserve"> The changes of our manuscript are highlighted in yellow.</w:t>
-      </w:r>
-    </w:p>
-    <w:p>
-      <w:pPr>
-        <w:widowControl/>
-        <w:spacing w:before="40"/>
-        <w:rPr>
-          <w:rFonts w:ascii="Times New Roman" w:eastAsia="等线" w:hAnsi="Times New Roman" w:cs="Times New Roman"/>
-          <w:kern w:val="0"/>
-          <w:szCs w:val="21"/>
-          <w:shd w:val="clear" w:color="auto" w:fill="FFFFFF"/>
-          <w:lang w:eastAsia="zh-TW"/>
-        </w:rPr>
-      </w:pPr>
+        <w:t xml:space="preserve"> </w:t>
+      </w:r>
     </w:p>
     <w:p>
       <w:pPr>
@@ -1618,7 +1604,31 @@
           <w:color w:val="0000FF"/>
           <w:szCs w:val="21"/>
         </w:rPr>
-        <w:t xml:space="preserve">. </w:t>
+        <w:t xml:space="preserve">, the later seven validation datasets are from GEO </w:t>
+      </w:r>
+      <w:r>
+        <w:rPr>
+          <w:rFonts w:ascii="Times New Roman" w:hAnsi="Times New Roman" w:cs="Times New Roman"/>
+          <w:color w:val="0000FF"/>
+          <w:szCs w:val="21"/>
+        </w:rPr>
+        <w:t>data repository</w:t>
+      </w:r>
+      <w:r>
+        <w:rPr>
+          <w:rFonts w:ascii="Times New Roman" w:hAnsi="Times New Roman" w:cs="Times New Roman"/>
+          <w:color w:val="0000FF"/>
+          <w:szCs w:val="21"/>
+        </w:rPr>
+        <w:t>.</w:t>
+      </w:r>
+      <w:r>
+        <w:rPr>
+          <w:rFonts w:ascii="Times New Roman" w:hAnsi="Times New Roman" w:cs="Times New Roman"/>
+          <w:color w:val="0000FF"/>
+          <w:szCs w:val="21"/>
+        </w:rPr>
+        <w:t xml:space="preserve"> </w:t>
       </w:r>
       <w:r>
         <w:rPr>
@@ -1698,23 +1708,31 @@
           <w:color w:val="0000FF"/>
           <w:szCs w:val="21"/>
         </w:rPr>
-        <w:t>gene symbols; secondly, the obtained gene symbols were transformed into the</w:t>
-      </w:r>
-      <w:r>
-        <w:rPr>
-          <w:rFonts w:ascii="Times New Roman" w:hAnsi="Times New Roman" w:cs="Times New Roman"/>
-          <w:color w:val="0000FF"/>
-          <w:szCs w:val="21"/>
-        </w:rPr>
-        <w:t xml:space="preserve"> selected</w:t>
-      </w:r>
-      <w:r>
-        <w:rPr>
-          <w:rFonts w:ascii="Times New Roman" w:hAnsi="Times New Roman" w:cs="Times New Roman"/>
-          <w:color w:val="0000FF"/>
-          <w:szCs w:val="21"/>
-        </w:rPr>
-        <w:t xml:space="preserve"> gene probe</w:t>
+        <w:t xml:space="preserve">gene symbols; secondly, the obtained gene symbols were transformed into </w:t>
+      </w:r>
+      <w:r>
+        <w:rPr>
+          <w:rFonts w:ascii="Times New Roman" w:hAnsi="Times New Roman" w:cs="Times New Roman"/>
+          <w:color w:val="0000FF"/>
+          <w:szCs w:val="21"/>
+        </w:rPr>
+        <w:t>corresponding</w:t>
+      </w:r>
+      <w:r>
+        <w:rPr>
+          <w:rFonts w:ascii="Times New Roman" w:hAnsi="Times New Roman" w:cs="Times New Roman"/>
+          <w:color w:val="0000FF"/>
+          <w:szCs w:val="21"/>
+        </w:rPr>
+        <w:t xml:space="preserve"> </w:t>
+      </w:r>
+      <w:r>
+        <w:rPr>
+          <w:rFonts w:ascii="Times New Roman" w:hAnsi="Times New Roman" w:cs="Times New Roman"/>
+          <w:color w:val="0000FF"/>
+          <w:szCs w:val="21"/>
+        </w:rPr>
+        <w:t>gene probe</w:t>
       </w:r>
       <w:r>
         <w:rPr>
@@ -1835,6 +1853,14 @@
           <w:color w:val="0000FF"/>
           <w:szCs w:val="21"/>
         </w:rPr>
+        <w:t xml:space="preserve">three different classifiers, </w:t>
+      </w:r>
+      <w:r>
+        <w:rPr>
+          <w:rFonts w:ascii="Times New Roman" w:hAnsi="Times New Roman" w:cs="Times New Roman"/>
+          <w:color w:val="0000FF"/>
+          <w:szCs w:val="21"/>
+        </w:rPr>
         <w:t>Naive Bayes</w:t>
       </w:r>
       <w:r>
@@ -1875,7 +1901,23 @@
           <w:color w:val="0000FF"/>
           <w:szCs w:val="21"/>
         </w:rPr>
-        <w:t xml:space="preserve"> (RF) were</w:t>
+        <w:t xml:space="preserve"> (RF)</w:t>
+      </w:r>
+      <w:r>
+        <w:rPr>
+          <w:rFonts w:ascii="Times New Roman" w:hAnsi="Times New Roman" w:cs="Times New Roman"/>
+          <w:color w:val="0000FF"/>
+          <w:szCs w:val="21"/>
+        </w:rPr>
+        <w:t>,</w:t>
+      </w:r>
+      <w:r>
+        <w:rPr>
+          <w:rFonts w:ascii="Times New Roman" w:hAnsi="Times New Roman" w:cs="Times New Roman"/>
+          <w:color w:val="0000FF"/>
+          <w:szCs w:val="21"/>
+        </w:rPr>
+        <w:t xml:space="preserve"> were</w:t>
       </w:r>
       <w:r>
         <w:rPr>
@@ -11181,13 +11223,23 @@
                 <w:szCs w:val="16"/>
               </w:rPr>
             </w:pPr>
-            <w:r>
-              <w:rPr>
-                <w:rFonts w:ascii="Times New Roman" w:hAnsi="Times New Roman" w:cs="Times New Roman"/>
-                <w:sz w:val="16"/>
-                <w:szCs w:val="16"/>
-              </w:rPr>
-              <w:t>GSE2604 / 4</w:t>
+            <w:bookmarkStart w:id="1" w:name="OLE_LINK8"/>
+            <w:r>
+              <w:rPr>
+                <w:rFonts w:ascii="Times New Roman" w:hAnsi="Times New Roman" w:cs="Times New Roman"/>
+                <w:sz w:val="16"/>
+                <w:szCs w:val="16"/>
+              </w:rPr>
+              <w:t>GSE2604</w:t>
+            </w:r>
+            <w:bookmarkEnd w:id="1"/>
+            <w:r>
+              <w:rPr>
+                <w:rFonts w:ascii="Times New Roman" w:hAnsi="Times New Roman" w:cs="Times New Roman"/>
+                <w:sz w:val="16"/>
+                <w:szCs w:val="16"/>
+              </w:rPr>
+              <w:t xml:space="preserve"> / 4</w:t>
             </w:r>
           </w:p>
         </w:tc>
@@ -12089,7 +12141,7 @@
       <w:pPr>
         <w:ind w:leftChars="100" w:left="210"/>
         <w:rPr>
-          <w:rFonts w:ascii="Times New Roman" w:hAnsi="Times New Roman" w:cs="Times New Roman"/>
+          <w:rFonts w:ascii="Times New Roman" w:hAnsi="Times New Roman" w:cs="Times New Roman" w:hint="eastAsia"/>
           <w:sz w:val="16"/>
           <w:szCs w:val="21"/>
         </w:rPr>
@@ -12100,7 +12152,7 @@
           <w:sz w:val="16"/>
           <w:szCs w:val="21"/>
         </w:rPr>
-        <w:t>NB, SVM and RF represent</w:t>
+        <w:t xml:space="preserve">The later seven validation datasets are retrieved from GEO and named </w:t>
       </w:r>
       <w:r>
         <w:rPr>
@@ -12108,7 +12160,7 @@
           <w:sz w:val="16"/>
           <w:szCs w:val="21"/>
         </w:rPr>
-        <w:t xml:space="preserve"> Naive Bayes, Support Vector Machine and Random Forest classifiers, respectively.</w:t>
+        <w:t>as</w:t>
       </w:r>
       <w:r>
         <w:rPr>
@@ -12116,7 +12168,7 @@
           <w:sz w:val="16"/>
           <w:szCs w:val="21"/>
         </w:rPr>
-        <w:t xml:space="preserve"> </w:t>
+        <w:t xml:space="preserve"> their GEO accessions.</w:t>
       </w:r>
     </w:p>
     <w:p>
@@ -12124,24 +12176,17 @@
         <w:ind w:leftChars="100" w:left="210"/>
         <w:rPr>
           <w:rFonts w:ascii="Times New Roman" w:hAnsi="Times New Roman" w:cs="Times New Roman"/>
-          <w:szCs w:val="21"/>
-        </w:rPr>
-      </w:pPr>
-      <w:r>
-        <w:rPr>
-          <w:rFonts w:ascii="Times New Roman" w:hAnsi="Times New Roman" w:cs="Times New Roman"/>
           <w:sz w:val="16"/>
           <w:szCs w:val="21"/>
         </w:rPr>
-        <w:t>The bold face value</w:t>
-      </w:r>
+      </w:pPr>
       <w:r>
         <w:rPr>
           <w:rFonts w:ascii="Times New Roman" w:hAnsi="Times New Roman" w:cs="Times New Roman"/>
           <w:sz w:val="16"/>
           <w:szCs w:val="21"/>
         </w:rPr>
-        <w:t>s denote</w:t>
+        <w:t>NB, SVM and RF represent</w:t>
       </w:r>
       <w:r>
         <w:rPr>
@@ -12149,19 +12194,421 @@
           <w:sz w:val="16"/>
           <w:szCs w:val="21"/>
         </w:rPr>
-        <w:t xml:space="preserve"> the highest performance achieved by classifiers.</w:t>
+        <w:t xml:space="preserve"> Naive Bayes, Support Vector Machine and Random Forest classifiers, respectively.</w:t>
+      </w:r>
+      <w:r>
+        <w:rPr>
+          <w:rFonts w:ascii="Times New Roman" w:hAnsi="Times New Roman" w:cs="Times New Roman"/>
+          <w:sz w:val="16"/>
+          <w:szCs w:val="21"/>
+        </w:rPr>
+        <w:t xml:space="preserve"> </w:t>
       </w:r>
     </w:p>
     <w:p>
       <w:pPr>
-        <w:rPr>
-          <w:rFonts w:ascii="Times New Roman" w:hAnsi="Times New Roman" w:cs="Times New Roman"/>
-          <w:szCs w:val="21"/>
-        </w:rPr>
-      </w:pPr>
+        <w:ind w:leftChars="100" w:left="210"/>
+        <w:rPr>
+          <w:rFonts w:ascii="Times New Roman" w:hAnsi="Times New Roman" w:cs="Times New Roman"/>
+          <w:szCs w:val="21"/>
+        </w:rPr>
+      </w:pPr>
+      <w:r>
+        <w:rPr>
+          <w:rFonts w:ascii="Times New Roman" w:hAnsi="Times New Roman" w:cs="Times New Roman"/>
+          <w:sz w:val="16"/>
+          <w:szCs w:val="21"/>
+        </w:rPr>
+        <w:t>The bold face value</w:t>
+      </w:r>
+      <w:r>
+        <w:rPr>
+          <w:rFonts w:ascii="Times New Roman" w:hAnsi="Times New Roman" w:cs="Times New Roman"/>
+          <w:sz w:val="16"/>
+          <w:szCs w:val="21"/>
+        </w:rPr>
+        <w:t>s denote</w:t>
+      </w:r>
+      <w:r>
+        <w:rPr>
+          <w:rFonts w:ascii="Times New Roman" w:hAnsi="Times New Roman" w:cs="Times New Roman"/>
+          <w:sz w:val="16"/>
+          <w:szCs w:val="21"/>
+        </w:rPr>
+        <w:t xml:space="preserve"> the highest performance achieved by classifiers.</w:t>
+      </w:r>
+      <w:r>
+        <w:rPr>
+          <w:rFonts w:ascii="Times New Roman" w:hAnsi="Times New Roman" w:cs="Times New Roman"/>
+          <w:sz w:val="16"/>
+          <w:szCs w:val="21"/>
+        </w:rPr>
+        <w:t xml:space="preserve"> </w:t>
+      </w:r>
     </w:p>
     <w:p>
       <w:pPr>
+        <w:rPr>
+          <w:rFonts w:ascii="Times New Roman" w:hAnsi="Times New Roman" w:cs="Times New Roman"/>
+          <w:szCs w:val="21"/>
+        </w:rPr>
+      </w:pPr>
+      <w:bookmarkStart w:id="2" w:name="_GoBack"/>
+      <w:bookmarkEnd w:id="2"/>
+    </w:p>
+    <w:p>
+      <w:pPr>
+        <w:pStyle w:val="af"/>
+        <w:numPr>
+          <w:ilvl w:val="0"/>
+          <w:numId w:val="11"/>
+        </w:numPr>
+        <w:ind w:firstLineChars="0"/>
+        <w:rPr>
+          <w:rFonts w:ascii="Times New Roman" w:hAnsi="Times New Roman" w:cs="Times New Roman"/>
+          <w:szCs w:val="21"/>
+        </w:rPr>
+      </w:pPr>
+      <w:r>
+        <w:rPr>
+          <w:rFonts w:ascii="Times New Roman" w:hAnsi="Times New Roman" w:cs="Times New Roman" w:hint="eastAsia"/>
+          <w:szCs w:val="21"/>
+        </w:rPr>
+        <w:t>D</w:t>
+      </w:r>
+      <w:r>
+        <w:rPr>
+          <w:rFonts w:ascii="Times New Roman" w:hAnsi="Times New Roman" w:cs="Times New Roman"/>
+          <w:szCs w:val="21"/>
+        </w:rPr>
+        <w:t xml:space="preserve">ataset GSE8511 has three </w:t>
+      </w:r>
+      <w:r>
+        <w:rPr>
+          <w:rFonts w:ascii="Times New Roman" w:hAnsi="Times New Roman" w:cs="Times New Roman" w:hint="eastAsia"/>
+          <w:szCs w:val="21"/>
+        </w:rPr>
+        <w:t>kinds</w:t>
+      </w:r>
+      <w:r>
+        <w:rPr>
+          <w:rFonts w:ascii="Times New Roman" w:hAnsi="Times New Roman" w:cs="Times New Roman"/>
+          <w:szCs w:val="21"/>
+        </w:rPr>
+        <w:t xml:space="preserve"> of samples: </w:t>
+      </w:r>
+      <w:r>
+        <w:rPr>
+          <w:rFonts w:ascii="Times New Roman" w:hAnsi="Times New Roman" w:cs="Times New Roman" w:hint="eastAsia"/>
+          <w:szCs w:val="21"/>
+        </w:rPr>
+        <w:t>“</w:t>
+      </w:r>
+      <w:r>
+        <w:rPr>
+          <w:rFonts w:ascii="Times New Roman" w:hAnsi="Times New Roman" w:cs="Times New Roman"/>
+          <w:szCs w:val="21"/>
+        </w:rPr>
+        <w:t>Benign Prostate</w:t>
+      </w:r>
+      <w:r>
+        <w:rPr>
+          <w:rFonts w:ascii="Times New Roman" w:hAnsi="Times New Roman" w:cs="Times New Roman" w:hint="eastAsia"/>
+          <w:szCs w:val="21"/>
+        </w:rPr>
+        <w:t>”</w:t>
+      </w:r>
+      <w:r>
+        <w:rPr>
+          <w:rFonts w:ascii="Times New Roman" w:hAnsi="Times New Roman" w:cs="Times New Roman"/>
+          <w:szCs w:val="21"/>
+        </w:rPr>
+        <w:t xml:space="preserve">, </w:t>
+      </w:r>
+      <w:r>
+        <w:rPr>
+          <w:rFonts w:ascii="Times New Roman" w:hAnsi="Times New Roman" w:cs="Times New Roman" w:hint="eastAsia"/>
+          <w:szCs w:val="21"/>
+        </w:rPr>
+        <w:t>“</w:t>
+      </w:r>
+      <w:r>
+        <w:rPr>
+          <w:rFonts w:ascii="Times New Roman" w:hAnsi="Times New Roman" w:cs="Times New Roman"/>
+          <w:szCs w:val="21"/>
+        </w:rPr>
+        <w:t>Local Prostate Cancer</w:t>
+      </w:r>
+      <w:r>
+        <w:rPr>
+          <w:rFonts w:ascii="Times New Roman" w:hAnsi="Times New Roman" w:cs="Times New Roman" w:hint="eastAsia"/>
+          <w:szCs w:val="21"/>
+        </w:rPr>
+        <w:t>”</w:t>
+      </w:r>
+      <w:r>
+        <w:rPr>
+          <w:rFonts w:ascii="Times New Roman" w:hAnsi="Times New Roman" w:cs="Times New Roman"/>
+          <w:szCs w:val="21"/>
+        </w:rPr>
+        <w:t xml:space="preserve"> and </w:t>
+      </w:r>
+      <w:r>
+        <w:rPr>
+          <w:rFonts w:ascii="Times New Roman" w:hAnsi="Times New Roman" w:cs="Times New Roman" w:hint="eastAsia"/>
+          <w:szCs w:val="21"/>
+        </w:rPr>
+        <w:t>“</w:t>
+      </w:r>
+      <w:r>
+        <w:rPr>
+          <w:rFonts w:ascii="Times New Roman" w:hAnsi="Times New Roman" w:cs="Times New Roman"/>
+          <w:szCs w:val="21"/>
+        </w:rPr>
+        <w:t>Metastatic Prostate Cancer</w:t>
+      </w:r>
+      <w:r>
+        <w:rPr>
+          <w:rFonts w:ascii="Times New Roman" w:hAnsi="Times New Roman" w:cs="Times New Roman" w:hint="eastAsia"/>
+          <w:szCs w:val="21"/>
+        </w:rPr>
+        <w:t>”</w:t>
+      </w:r>
+      <w:r>
+        <w:rPr>
+          <w:rFonts w:ascii="Times New Roman" w:hAnsi="Times New Roman" w:cs="Times New Roman"/>
+          <w:szCs w:val="21"/>
+        </w:rPr>
+        <w:t xml:space="preserve">. The </w:t>
+      </w:r>
+      <w:proofErr w:type="spellStart"/>
+      <w:r>
+        <w:rPr>
+          <w:rFonts w:ascii="Times New Roman" w:hAnsi="Times New Roman" w:cs="Times New Roman" w:hint="eastAsia"/>
+          <w:szCs w:val="21"/>
+        </w:rPr>
+        <w:t>l</w:t>
+      </w:r>
+      <w:r>
+        <w:rPr>
+          <w:rFonts w:ascii="Times New Roman" w:hAnsi="Times New Roman" w:cs="Times New Roman"/>
+          <w:szCs w:val="21"/>
+        </w:rPr>
+        <w:t>ater</w:t>
+      </w:r>
+      <w:proofErr w:type="spellEnd"/>
+      <w:r>
+        <w:rPr>
+          <w:rFonts w:ascii="Times New Roman" w:hAnsi="Times New Roman" w:cs="Times New Roman"/>
+          <w:szCs w:val="21"/>
+        </w:rPr>
+        <w:t xml:space="preserve"> two kinds of </w:t>
+      </w:r>
+      <w:r>
+        <w:rPr>
+          <w:rFonts w:ascii="Times New Roman" w:hAnsi="Times New Roman" w:cs="Times New Roman"/>
+          <w:szCs w:val="21"/>
+        </w:rPr>
+        <w:t xml:space="preserve">samples </w:t>
+      </w:r>
+      <w:r>
+        <w:rPr>
+          <w:rFonts w:ascii="Times New Roman" w:hAnsi="Times New Roman" w:cs="Times New Roman" w:hint="eastAsia"/>
+          <w:szCs w:val="21"/>
+        </w:rPr>
+        <w:t>are</w:t>
+      </w:r>
+      <w:r>
+        <w:rPr>
+          <w:rFonts w:ascii="Times New Roman" w:hAnsi="Times New Roman" w:cs="Times New Roman"/>
+          <w:szCs w:val="21"/>
+        </w:rPr>
+        <w:t xml:space="preserve"> </w:t>
+      </w:r>
+      <w:r>
+        <w:rPr>
+          <w:rFonts w:ascii="Times New Roman" w:hAnsi="Times New Roman" w:cs="Times New Roman" w:hint="eastAsia"/>
+          <w:szCs w:val="21"/>
+        </w:rPr>
+        <w:t>com</w:t>
+      </w:r>
+      <w:r>
+        <w:rPr>
+          <w:rFonts w:ascii="Times New Roman" w:hAnsi="Times New Roman" w:cs="Times New Roman"/>
+          <w:szCs w:val="21"/>
+        </w:rPr>
+        <w:t>bined together as “Prostate Cancer” samples in validation.</w:t>
+      </w:r>
+      <w:r>
+        <w:rPr>
+          <w:rFonts w:ascii="Times New Roman" w:hAnsi="Times New Roman" w:cs="Times New Roman"/>
+          <w:szCs w:val="21"/>
+        </w:rPr>
+        <w:t xml:space="preserve"> </w:t>
+      </w:r>
+    </w:p>
+    <w:p>
+      <w:pPr>
+        <w:pStyle w:val="af"/>
+        <w:numPr>
+          <w:ilvl w:val="0"/>
+          <w:numId w:val="11"/>
+        </w:numPr>
+        <w:ind w:firstLineChars="0"/>
+        <w:rPr>
+          <w:rFonts w:ascii="Times New Roman" w:hAnsi="Times New Roman" w:cs="Times New Roman" w:hint="eastAsia"/>
+          <w:szCs w:val="21"/>
+        </w:rPr>
+      </w:pPr>
+      <w:r>
+        <w:rPr>
+          <w:rFonts w:ascii="Times New Roman" w:hAnsi="Times New Roman" w:cs="Times New Roman"/>
+          <w:szCs w:val="21"/>
+        </w:rPr>
+        <w:t xml:space="preserve">Dataset GSE44076 has three kinds of samples: “Mucosa sample from healthy Normal </w:t>
+      </w:r>
+      <w:proofErr w:type="spellStart"/>
+      <w:r>
+        <w:rPr>
+          <w:rFonts w:ascii="Times New Roman" w:hAnsi="Times New Roman" w:cs="Times New Roman"/>
+          <w:szCs w:val="21"/>
+        </w:rPr>
+        <w:t>donnor</w:t>
+      </w:r>
+      <w:proofErr w:type="spellEnd"/>
+      <w:r>
+        <w:rPr>
+          <w:rFonts w:ascii="Times New Roman" w:hAnsi="Times New Roman" w:cs="Times New Roman"/>
+          <w:szCs w:val="21"/>
+        </w:rPr>
+        <w:t>”, “Normal paired sample from patient” and “Tumor sample from M2075 patient”. The first two kinds of samples are combined together as “Normal” samples in validation.</w:t>
+      </w:r>
+    </w:p>
+    <w:p>
+      <w:pPr>
+        <w:pStyle w:val="af"/>
+        <w:numPr>
+          <w:ilvl w:val="0"/>
+          <w:numId w:val="11"/>
+        </w:numPr>
+        <w:ind w:firstLineChars="0"/>
+        <w:rPr>
+          <w:rFonts w:ascii="Times New Roman" w:hAnsi="Times New Roman" w:cs="Times New Roman" w:hint="eastAsia"/>
+          <w:szCs w:val="21"/>
+        </w:rPr>
+      </w:pPr>
+      <w:r>
+        <w:rPr>
+          <w:rFonts w:ascii="Times New Roman" w:hAnsi="Times New Roman" w:cs="Times New Roman"/>
+          <w:szCs w:val="21"/>
+        </w:rPr>
+        <w:t xml:space="preserve">On dataset GSE8511, there are total seven gene probe features mapped from Prostate dataset, </w:t>
+      </w:r>
+      <w:proofErr w:type="gramStart"/>
+      <w:r>
+        <w:rPr>
+          <w:rFonts w:ascii="Times New Roman" w:hAnsi="Times New Roman" w:cs="Times New Roman"/>
+          <w:szCs w:val="21"/>
+        </w:rPr>
+        <w:t>but</w:t>
+      </w:r>
+      <w:proofErr w:type="gramEnd"/>
+      <w:r>
+        <w:rPr>
+          <w:rFonts w:ascii="Times New Roman" w:hAnsi="Times New Roman" w:cs="Times New Roman"/>
+          <w:szCs w:val="21"/>
+        </w:rPr>
+        <w:t xml:space="preserve"> two of them co</w:t>
+      </w:r>
+      <w:r>
+        <w:rPr>
+          <w:rFonts w:ascii="Times New Roman" w:hAnsi="Times New Roman" w:cs="Times New Roman"/>
+          <w:szCs w:val="21"/>
+        </w:rPr>
+        <w:t>ntain</w:t>
+      </w:r>
+      <w:r>
+        <w:rPr>
+          <w:rFonts w:ascii="Times New Roman" w:hAnsi="Times New Roman" w:cs="Times New Roman"/>
+          <w:szCs w:val="21"/>
+        </w:rPr>
+        <w:t xml:space="preserve"> Null values</w:t>
+      </w:r>
+      <w:r>
+        <w:rPr>
+          <w:rFonts w:ascii="Times New Roman" w:hAnsi="Times New Roman" w:cs="Times New Roman"/>
+          <w:szCs w:val="21"/>
+        </w:rPr>
+        <w:t xml:space="preserve"> and have been</w:t>
+      </w:r>
+      <w:r>
+        <w:rPr>
+          <w:rFonts w:ascii="Times New Roman" w:hAnsi="Times New Roman" w:cs="Times New Roman"/>
+          <w:szCs w:val="21"/>
+        </w:rPr>
+        <w:t xml:space="preserve"> abandoned</w:t>
+      </w:r>
+      <w:r>
+        <w:rPr>
+          <w:rFonts w:ascii="Times New Roman" w:hAnsi="Times New Roman" w:cs="Times New Roman"/>
+          <w:szCs w:val="21"/>
+        </w:rPr>
+        <w:t xml:space="preserve">. Thus, only five gene features used on GSE8511. </w:t>
+      </w:r>
+    </w:p>
+    <w:p>
+      <w:pPr>
+        <w:pStyle w:val="af"/>
+        <w:numPr>
+          <w:ilvl w:val="0"/>
+          <w:numId w:val="11"/>
+        </w:numPr>
+        <w:ind w:firstLineChars="0"/>
+        <w:rPr>
+          <w:rFonts w:ascii="Times New Roman" w:hAnsi="Times New Roman" w:cs="Times New Roman" w:hint="eastAsia"/>
+          <w:szCs w:val="21"/>
+        </w:rPr>
+      </w:pPr>
+      <w:r>
+        <w:rPr>
+          <w:rFonts w:ascii="Times New Roman" w:hAnsi="Times New Roman" w:cs="Times New Roman"/>
+          <w:szCs w:val="21"/>
+        </w:rPr>
+        <w:t>On dataset GSE2604, there are 36 samples in total, but 22 samples contain Null values</w:t>
+      </w:r>
+      <w:r>
+        <w:rPr>
+          <w:rFonts w:ascii="Times New Roman" w:hAnsi="Times New Roman" w:cs="Times New Roman"/>
+          <w:szCs w:val="21"/>
+        </w:rPr>
+        <w:t xml:space="preserve"> and have been removed</w:t>
+      </w:r>
+      <w:r>
+        <w:rPr>
+          <w:rFonts w:ascii="Times New Roman" w:hAnsi="Times New Roman" w:cs="Times New Roman"/>
+          <w:szCs w:val="21"/>
+        </w:rPr>
+        <w:t>. Thus, only 14 samples are used on GSE2604.</w:t>
+      </w:r>
+    </w:p>
+    <w:p>
+      <w:pPr>
+        <w:rPr>
+          <w:rFonts w:ascii="Times New Roman" w:hAnsi="Times New Roman" w:cs="Times New Roman"/>
+          <w:szCs w:val="21"/>
+        </w:rPr>
+      </w:pPr>
+    </w:p>
+    <w:p>
+      <w:pPr>
+        <w:rPr>
+          <w:rFonts w:ascii="Times New Roman" w:hAnsi="Times New Roman" w:cs="Times New Roman" w:hint="eastAsia"/>
+          <w:szCs w:val="21"/>
+        </w:rPr>
+      </w:pPr>
+    </w:p>
+    <w:p>
+      <w:pPr>
         <w:ind w:firstLineChars="200" w:firstLine="420"/>
         <w:rPr>
           <w:rFonts w:ascii="Times New Roman" w:hAnsi="Times New Roman" w:cs="Times New Roman"/>
@@ -12255,7 +12702,23 @@
           <w:color w:val="0000FF"/>
           <w:szCs w:val="21"/>
         </w:rPr>
-        <w:t xml:space="preserve"> achieved 100% accuracy in</w:t>
+        <w:t xml:space="preserve"> achieved 100%</w:t>
+      </w:r>
+      <w:r>
+        <w:rPr>
+          <w:rFonts w:ascii="Times New Roman" w:hAnsi="Times New Roman" w:cs="Times New Roman"/>
+          <w:color w:val="0000FF"/>
+          <w:szCs w:val="21"/>
+        </w:rPr>
+        <w:t xml:space="preserve"> cross validation</w:t>
+      </w:r>
+      <w:r>
+        <w:rPr>
+          <w:rFonts w:ascii="Times New Roman" w:hAnsi="Times New Roman" w:cs="Times New Roman"/>
+          <w:color w:val="0000FF"/>
+          <w:szCs w:val="21"/>
+        </w:rPr>
+        <w:t xml:space="preserve"> accuracy in</w:t>
       </w:r>
       <w:r>
         <w:rPr>
@@ -12457,7 +12920,15 @@
           <w:color w:val="0000FF"/>
           <w:szCs w:val="21"/>
         </w:rPr>
-        <w:t xml:space="preserve">Except the three tested datasets of </w:t>
+        <w:t xml:space="preserve">Except </w:t>
+      </w:r>
+      <w:r>
+        <w:rPr>
+          <w:rFonts w:ascii="Times New Roman" w:hAnsi="Times New Roman" w:cs="Times New Roman"/>
+          <w:color w:val="0000FF"/>
+          <w:szCs w:val="21"/>
+        </w:rPr>
+        <w:t xml:space="preserve">three tested datasets of </w:t>
       </w:r>
       <w:r>
         <w:rPr>
@@ -12513,7 +12984,23 @@
           <w:color w:val="0000FF"/>
           <w:szCs w:val="21"/>
         </w:rPr>
-        <w:t xml:space="preserve"> with samples less than 50, the prediction accuracy of </w:t>
+        <w:t xml:space="preserve"> with samples less </w:t>
+      </w:r>
+      <w:r>
+        <w:rPr>
+          <w:rFonts w:ascii="Times New Roman" w:hAnsi="Times New Roman" w:cs="Times New Roman"/>
+          <w:color w:val="0000FF"/>
+          <w:szCs w:val="21"/>
+        </w:rPr>
+        <w:t>than 50, the prediction accuracies</w:t>
+      </w:r>
+      <w:r>
+        <w:rPr>
+          <w:rFonts w:ascii="Times New Roman" w:hAnsi="Times New Roman" w:cs="Times New Roman"/>
+          <w:color w:val="0000FF"/>
+          <w:szCs w:val="21"/>
+        </w:rPr>
+        <w:t xml:space="preserve"> of </w:t>
       </w:r>
       <w:r>
         <w:rPr>
@@ -12593,7 +13080,16 @@
           <w:color w:val="0000FF"/>
           <w:szCs w:val="21"/>
         </w:rPr>
-        <w:t xml:space="preserve"> in each dataset</w:t>
+        <w:t xml:space="preserve"> </w:t>
+      </w:r>
+      <w:r>
+        <w:rPr>
+          <w:rFonts w:ascii="Times New Roman" w:hAnsi="Times New Roman" w:cs="Times New Roman"/>
+          <w:color w:val="0000FF"/>
+          <w:szCs w:val="21"/>
+        </w:rPr>
+        <w:lastRenderedPageBreak/>
+        <w:t>in each dataset</w:t>
       </w:r>
       <w:r>
         <w:rPr>
@@ -12781,7 +13277,6 @@
           <w:color w:val="0000FF"/>
           <w:szCs w:val="21"/>
         </w:rPr>
-        <w:lastRenderedPageBreak/>
         <w:t>Response</w:t>
       </w:r>
       <w:r>
@@ -13591,7 +14086,16 @@
           <w:color w:val="0000FF"/>
           <w:szCs w:val="21"/>
         </w:rPr>
-        <w:t xml:space="preserve">Thirdly, compared with existed GA algorithm, the introduced RFE process has significantly enhanced the convergence speed and reduced running time. Instead of relying on widely used binary encoding, our proposed method utilizes variable length integer encoding in GA and cuts down the encoding length recursively in search process, which could quickly remove the irrelevant and redundant features and converge to the minimal informative feature combination. </w:t>
+        <w:t xml:space="preserve">Thirdly, compared with existed GA algorithm, the introduced RFE process has significantly enhanced the convergence speed and reduced running time. Instead of relying on widely used binary encoding, our proposed method utilizes variable length integer encoding in GA and cuts down the </w:t>
+      </w:r>
+      <w:r>
+        <w:rPr>
+          <w:rFonts w:ascii="Times New Roman" w:hAnsi="Times New Roman" w:cs="Times New Roman"/>
+          <w:color w:val="0000FF"/>
+          <w:szCs w:val="21"/>
+        </w:rPr>
+        <w:lastRenderedPageBreak/>
+        <w:t xml:space="preserve">encoding length recursively in search process, which could quickly remove the irrelevant and redundant features and converge to the minimal informative feature combination. </w:t>
       </w:r>
       <w:proofErr w:type="spellStart"/>
       <w:r>
@@ -13891,7 +14395,6 @@
           <w:color w:val="0000FF"/>
           <w:szCs w:val="21"/>
         </w:rPr>
-        <w:lastRenderedPageBreak/>
         <w:t>Let</w:t>
       </w:r>
       <w:r>
@@ -14348,8 +14851,8 @@
         </w:rPr>
         <w:t xml:space="preserve"> The selected minimal </w:t>
       </w:r>
-      <w:bookmarkStart w:id="1" w:name="OLE_LINK1"/>
-      <w:bookmarkStart w:id="2" w:name="OLE_LINK3"/>
+      <w:bookmarkStart w:id="3" w:name="OLE_LINK1"/>
+      <w:bookmarkStart w:id="4" w:name="OLE_LINK3"/>
       <w:r>
         <w:rPr>
           <w:rFonts w:ascii="Times New Roman" w:hAnsi="Times New Roman" w:cs="Times New Roman"/>
@@ -14358,8 +14861,8 @@
         </w:rPr>
         <w:t>discriminatory</w:t>
       </w:r>
-      <w:bookmarkEnd w:id="1"/>
-      <w:bookmarkEnd w:id="2"/>
+      <w:bookmarkEnd w:id="3"/>
+      <w:bookmarkEnd w:id="4"/>
       <w:r>
         <w:rPr>
           <w:rFonts w:ascii="Times New Roman" w:hAnsi="Times New Roman" w:cs="Times New Roman"/>
@@ -14791,8 +15294,8 @@
           <w:szCs w:val="21"/>
         </w:rPr>
       </w:pPr>
-      <w:bookmarkStart w:id="3" w:name="OLE_LINK4"/>
-      <w:bookmarkStart w:id="4" w:name="OLE_LINK5"/>
+      <w:bookmarkStart w:id="5" w:name="OLE_LINK4"/>
+      <w:bookmarkStart w:id="6" w:name="OLE_LINK5"/>
       <w:r>
         <w:rPr>
           <w:rFonts w:ascii="Times New Roman" w:hAnsi="Times New Roman" w:cs="Times New Roman"/>
@@ -14817,8 +15320,8 @@
         </w:rPr>
         <w:t>.</w:t>
       </w:r>
-      <w:bookmarkEnd w:id="3"/>
-      <w:bookmarkEnd w:id="4"/>
+      <w:bookmarkEnd w:id="5"/>
+      <w:bookmarkEnd w:id="6"/>
       <w:r>
         <w:rPr>
           <w:rFonts w:ascii="Times New Roman" w:hAnsi="Times New Roman" w:cs="Times New Roman"/>
@@ -14975,6 +15478,7 @@
           <w:color w:val="0000FF"/>
           <w:szCs w:val="21"/>
         </w:rPr>
+        <w:lastRenderedPageBreak/>
         <w:t>T</w:t>
       </w:r>
       <w:r>
@@ -15102,8 +15606,6 @@
           <w:szCs w:val="21"/>
         </w:rPr>
       </w:pPr>
-      <w:bookmarkStart w:id="5" w:name="_GoBack"/>
-      <w:bookmarkEnd w:id="5"/>
     </w:p>
     <w:p>
       <w:pPr>
@@ -16357,7 +16859,6 @@
                 <w:sz w:val="18"/>
                 <w:szCs w:val="18"/>
               </w:rPr>
-              <w:lastRenderedPageBreak/>
               <w:t>ALL2</w:t>
             </w:r>
           </w:p>
@@ -18034,6 +18535,15 @@
           <w:szCs w:val="21"/>
         </w:rPr>
       </w:pPr>
+    </w:p>
+    <w:p>
+      <w:pPr>
+        <w:rPr>
+          <w:rFonts w:ascii="Times New Roman" w:hAnsi="Times New Roman" w:cs="Times New Roman"/>
+          <w:b/>
+          <w:szCs w:val="21"/>
+        </w:rPr>
+      </w:pPr>
       <w:r>
         <w:rPr>
           <w:rFonts w:ascii="Times New Roman" w:hAnsi="Times New Roman" w:cs="Times New Roman"/>
@@ -18041,17 +18551,18 @@
           <w:color w:val="0000FF"/>
           <w:szCs w:val="21"/>
         </w:rPr>
+        <w:lastRenderedPageBreak/>
         <w:drawing>
           <wp:anchor distT="0" distB="0" distL="114300" distR="114300" simplePos="0" relativeHeight="251659264" behindDoc="1" locked="0" layoutInCell="1" allowOverlap="1">
             <wp:simplePos x="0" y="0"/>
             <wp:positionH relativeFrom="column">
-              <wp:posOffset>2745740</wp:posOffset>
+              <wp:posOffset>2686050</wp:posOffset>
             </wp:positionH>
             <wp:positionV relativeFrom="paragraph">
-              <wp:posOffset>274955</wp:posOffset>
+              <wp:posOffset>219710</wp:posOffset>
             </wp:positionV>
-            <wp:extent cx="2750820" cy="2254885"/>
-            <wp:effectExtent l="19050" t="19050" r="11430" b="12065"/>
+            <wp:extent cx="2547620" cy="2087880"/>
+            <wp:effectExtent l="19050" t="19050" r="24130" b="26670"/>
             <wp:wrapSquare wrapText="bothSides"/>
             <wp:docPr id="3" name="图片 3"/>
             <wp:cNvGraphicFramePr>
@@ -18078,7 +18589,7 @@
                   <pic:spPr bwMode="auto">
                     <a:xfrm>
                       <a:off x="0" y="0"/>
-                      <a:ext cx="2750820" cy="2254885"/>
+                      <a:ext cx="2547620" cy="2087880"/>
                     </a:xfrm>
                     <a:prstGeom prst="rect">
                       <a:avLst/>
@@ -18119,13 +18630,13 @@
           <wp:anchor distT="0" distB="0" distL="114300" distR="114300" simplePos="0" relativeHeight="251658240" behindDoc="0" locked="0" layoutInCell="1" allowOverlap="1">
             <wp:simplePos x="0" y="0"/>
             <wp:positionH relativeFrom="column">
-              <wp:posOffset>-3810</wp:posOffset>
+              <wp:posOffset>140354</wp:posOffset>
             </wp:positionH>
             <wp:positionV relativeFrom="paragraph">
-              <wp:posOffset>276225</wp:posOffset>
+              <wp:posOffset>218601</wp:posOffset>
             </wp:positionV>
-            <wp:extent cx="2749550" cy="2252980"/>
-            <wp:effectExtent l="19050" t="19050" r="12700" b="13970"/>
+            <wp:extent cx="2547620" cy="2087880"/>
+            <wp:effectExtent l="19050" t="19050" r="24130" b="26670"/>
             <wp:wrapSquare wrapText="bothSides"/>
             <wp:docPr id="4" name="图片 4"/>
             <wp:cNvGraphicFramePr>
@@ -18152,7 +18663,7 @@
                   <pic:spPr bwMode="auto">
                     <a:xfrm>
                       <a:off x="0" y="0"/>
-                      <a:ext cx="2749550" cy="2252980"/>
+                      <a:ext cx="2547620" cy="2087880"/>
                     </a:xfrm>
                     <a:prstGeom prst="rect">
                       <a:avLst/>
@@ -18185,6 +18696,8 @@
     </w:p>
     <w:p>
       <w:pPr>
+        <w:snapToGrid w:val="0"/>
+        <w:spacing w:line="276" w:lineRule="auto"/>
         <w:rPr>
           <w:rFonts w:ascii="Times New Roman" w:hAnsi="Times New Roman" w:cs="Times New Roman"/>
           <w:b/>
@@ -18778,7 +19291,15 @@
           <w:i/>
           <w:noProof/>
         </w:rPr>
-        <w:t>Correlation feature selection based improved-binary particle swarm optimization for gene selection and cancer classification.</w:t>
+        <w:t xml:space="preserve">Correlation feature selection based improved-binary particle </w:t>
+      </w:r>
+      <w:r>
+        <w:rPr>
+          <w:i/>
+          <w:noProof/>
+        </w:rPr>
+        <w:lastRenderedPageBreak/>
+        <w:t>swarm optimization for gene selection and cancer classification.</w:t>
       </w:r>
       <w:r>
         <w:rPr>
@@ -19440,6 +19961,95 @@
     </w:lvl>
   </w:abstractNum>
   <w:abstractNum w:abstractNumId="4" w15:restartNumberingAfterBreak="0">
+    <w:nsid w:val="37B25C55"/>
+    <w:multiLevelType w:val="hybridMultilevel"/>
+    <w:tmpl w:val="6144CC92"/>
+    <w:lvl w:ilvl="0" w:tplc="60CE1C5C">
+      <w:start w:val="1"/>
+      <w:numFmt w:val="decimal"/>
+      <w:lvlText w:val="%1."/>
+      <w:lvlJc w:val="left"/>
+      <w:pPr>
+        <w:ind w:left="360" w:hanging="360"/>
+      </w:pPr>
+      <w:rPr>
+        <w:rFonts w:hint="default"/>
+      </w:rPr>
+    </w:lvl>
+    <w:lvl w:ilvl="1" w:tplc="04090019" w:tentative="1">
+      <w:start w:val="1"/>
+      <w:numFmt w:val="lowerLetter"/>
+      <w:lvlText w:val="%2)"/>
+      <w:lvlJc w:val="left"/>
+      <w:pPr>
+        <w:ind w:left="840" w:hanging="420"/>
+      </w:pPr>
+    </w:lvl>
+    <w:lvl w:ilvl="2" w:tplc="0409001B" w:tentative="1">
+      <w:start w:val="1"/>
+      <w:numFmt w:val="lowerRoman"/>
+      <w:lvlText w:val="%3."/>
+      <w:lvlJc w:val="right"/>
+      <w:pPr>
+        <w:ind w:left="1260" w:hanging="420"/>
+      </w:pPr>
+    </w:lvl>
+    <w:lvl w:ilvl="3" w:tplc="0409000F" w:tentative="1">
+      <w:start w:val="1"/>
+      <w:numFmt w:val="decimal"/>
+      <w:lvlText w:val="%4."/>
+      <w:lvlJc w:val="left"/>
+      <w:pPr>
+        <w:ind w:left="1680" w:hanging="420"/>
+      </w:pPr>
+    </w:lvl>
+    <w:lvl w:ilvl="4" w:tplc="04090019" w:tentative="1">
+      <w:start w:val="1"/>
+      <w:numFmt w:val="lowerLetter"/>
+      <w:lvlText w:val="%5)"/>
+      <w:lvlJc w:val="left"/>
+      <w:pPr>
+        <w:ind w:left="2100" w:hanging="420"/>
+      </w:pPr>
+    </w:lvl>
+    <w:lvl w:ilvl="5" w:tplc="0409001B" w:tentative="1">
+      <w:start w:val="1"/>
+      <w:numFmt w:val="lowerRoman"/>
+      <w:lvlText w:val="%6."/>
+      <w:lvlJc w:val="right"/>
+      <w:pPr>
+        <w:ind w:left="2520" w:hanging="420"/>
+      </w:pPr>
+    </w:lvl>
+    <w:lvl w:ilvl="6" w:tplc="0409000F" w:tentative="1">
+      <w:start w:val="1"/>
+      <w:numFmt w:val="decimal"/>
+      <w:lvlText w:val="%7."/>
+      <w:lvlJc w:val="left"/>
+      <w:pPr>
+        <w:ind w:left="2940" w:hanging="420"/>
+      </w:pPr>
+    </w:lvl>
+    <w:lvl w:ilvl="7" w:tplc="04090019" w:tentative="1">
+      <w:start w:val="1"/>
+      <w:numFmt w:val="lowerLetter"/>
+      <w:lvlText w:val="%8)"/>
+      <w:lvlJc w:val="left"/>
+      <w:pPr>
+        <w:ind w:left="3360" w:hanging="420"/>
+      </w:pPr>
+    </w:lvl>
+    <w:lvl w:ilvl="8" w:tplc="0409001B" w:tentative="1">
+      <w:start w:val="1"/>
+      <w:numFmt w:val="lowerRoman"/>
+      <w:lvlText w:val="%9."/>
+      <w:lvlJc w:val="right"/>
+      <w:pPr>
+        <w:ind w:left="3780" w:hanging="420"/>
+      </w:pPr>
+    </w:lvl>
+  </w:abstractNum>
+  <w:abstractNum w:abstractNumId="5" w15:restartNumberingAfterBreak="0">
     <w:nsid w:val="38D21F8D"/>
     <w:multiLevelType w:val="multilevel"/>
     <w:tmpl w:val="38D21F8D"/>
@@ -19552,7 +20162,7 @@
       </w:rPr>
     </w:lvl>
   </w:abstractNum>
-  <w:abstractNum w:abstractNumId="5" w15:restartNumberingAfterBreak="0">
+  <w:abstractNum w:abstractNumId="6" w15:restartNumberingAfterBreak="0">
     <w:nsid w:val="3CA37479"/>
     <w:multiLevelType w:val="multilevel"/>
     <w:tmpl w:val="3CA37479"/>
@@ -19641,7 +20251,7 @@
       </w:pPr>
     </w:lvl>
   </w:abstractNum>
-  <w:abstractNum w:abstractNumId="6" w15:restartNumberingAfterBreak="0">
+  <w:abstractNum w:abstractNumId="7" w15:restartNumberingAfterBreak="0">
     <w:nsid w:val="43584098"/>
     <w:multiLevelType w:val="multilevel"/>
     <w:tmpl w:val="43584098"/>
@@ -19730,7 +20340,7 @@
       </w:pPr>
     </w:lvl>
   </w:abstractNum>
-  <w:abstractNum w:abstractNumId="7" w15:restartNumberingAfterBreak="0">
+  <w:abstractNum w:abstractNumId="8" w15:restartNumberingAfterBreak="0">
     <w:nsid w:val="62813F2D"/>
     <w:multiLevelType w:val="multilevel"/>
     <w:tmpl w:val="62813F2D"/>
@@ -19843,7 +20453,7 @@
       </w:rPr>
     </w:lvl>
   </w:abstractNum>
-  <w:abstractNum w:abstractNumId="8" w15:restartNumberingAfterBreak="0">
+  <w:abstractNum w:abstractNumId="9" w15:restartNumberingAfterBreak="0">
     <w:nsid w:val="773575AA"/>
     <w:multiLevelType w:val="multilevel"/>
     <w:tmpl w:val="AA980622"/>
@@ -19957,7 +20567,7 @@
       </w:rPr>
     </w:lvl>
   </w:abstractNum>
-  <w:abstractNum w:abstractNumId="9" w15:restartNumberingAfterBreak="0">
+  <w:abstractNum w:abstractNumId="10" w15:restartNumberingAfterBreak="0">
     <w:nsid w:val="7A94406D"/>
     <w:multiLevelType w:val="multilevel"/>
     <w:tmpl w:val="7A94406D"/>
@@ -20047,22 +20657,22 @@
     </w:lvl>
   </w:abstractNum>
   <w:num w:numId="1">
-    <w:abstractNumId w:val="7"/>
+    <w:abstractNumId w:val="8"/>
   </w:num>
   <w:num w:numId="2">
-    <w:abstractNumId w:val="4"/>
+    <w:abstractNumId w:val="5"/>
   </w:num>
   <w:num w:numId="3">
-    <w:abstractNumId w:val="6"/>
+    <w:abstractNumId w:val="7"/>
   </w:num>
   <w:num w:numId="4">
     <w:abstractNumId w:val="2"/>
   </w:num>
   <w:num w:numId="5">
-    <w:abstractNumId w:val="9"/>
+    <w:abstractNumId w:val="10"/>
   </w:num>
   <w:num w:numId="6">
-    <w:abstractNumId w:val="8"/>
+    <w:abstractNumId w:val="9"/>
   </w:num>
   <w:num w:numId="7">
     <w:abstractNumId w:val="1"/>
@@ -20071,10 +20681,13 @@
     <w:abstractNumId w:val="3"/>
   </w:num>
   <w:num w:numId="9">
-    <w:abstractNumId w:val="5"/>
+    <w:abstractNumId w:val="6"/>
   </w:num>
   <w:num w:numId="10">
     <w:abstractNumId w:val="0"/>
+  </w:num>
+  <w:num w:numId="11">
+    <w:abstractNumId w:val="4"/>
   </w:num>
 </w:numbering>
 </file>
@@ -23182,7 +23795,7 @@
 </file>
 
 <file path=customXml/itemProps2.xml><?xml version="1.0" encoding="utf-8"?>
-<ds:datastoreItem xmlns:ds="http://schemas.openxmlformats.org/officeDocument/2006/customXml" ds:itemID="{902D308C-D264-46B5-827B-751EFA1ECF52}">
+<ds:datastoreItem xmlns:ds="http://schemas.openxmlformats.org/officeDocument/2006/customXml" ds:itemID="{4164D441-F63F-4B27-B20C-C370EA94E539}">
   <ds:schemaRefs>
     <ds:schemaRef ds:uri="http://schemas.openxmlformats.org/officeDocument/2006/bibliography"/>
   </ds:schemaRefs>

</xml_diff>